<commit_message>
Update of Chapter 12 References
</commit_message>
<xml_diff>
--- a/data/Ch12-data/Ch12References.docx
+++ b/data/Ch12-data/Ch12References.docx
@@ -41,6 +41,15 @@
       <w:proofErr w:type="spellEnd"/>
       <w:r>
         <w:t>/djw322)</w:t>
+      </w:r>
+      <w:r>
+        <w:t xml:space="preserve"> </w:t>
+      </w:r>
+      <w:r>
+        <w:rPr>
+          <w:color w:val="FF0000"/>
+        </w:rPr>
+        <w:t>ADDED</w:t>
       </w:r>
     </w:p>
     <w:p>
@@ -68,6 +77,15 @@
       <w:r>
         <w:t>; “Why is colorectal cancer rising rapidly among young adults?”, Nov. 5, 2020, by NCI staff.</w:t>
       </w:r>
+      <w:r>
+        <w:t xml:space="preserve"> </w:t>
+      </w:r>
+      <w:r>
+        <w:rPr>
+          <w:color w:val="FF0000"/>
+        </w:rPr>
+        <w:t>ADDED</w:t>
+      </w:r>
     </w:p>
     <w:p>
       <w:pPr>
@@ -97,6 +115,15 @@
       <w:r>
         <w:t>; “As rates of some cancers increase in younger people, researchers search for answers”, May 14, 2025, by Carmen Phillips.</w:t>
       </w:r>
+      <w:r>
+        <w:t xml:space="preserve"> </w:t>
+      </w:r>
+      <w:r>
+        <w:rPr>
+          <w:color w:val="FF0000"/>
+        </w:rPr>
+        <w:t>ADDED</w:t>
+      </w:r>
     </w:p>
     <w:p>
       <w:pPr>
@@ -134,6 +161,15 @@
       <w:r>
         <w:t>5/27/25</w:t>
       </w:r>
+      <w:r>
+        <w:t xml:space="preserve"> </w:t>
+      </w:r>
+      <w:r>
+        <w:rPr>
+          <w:color w:val="FF0000"/>
+        </w:rPr>
+        <w:t>ADDED</w:t>
+      </w:r>
     </w:p>
     <w:p>
       <w:pPr>
@@ -146,6 +182,27 @@
       <w:r>
         <w:t>@CP2015CRAN</w:t>
       </w:r>
+      <w:r>
+        <w:t xml:space="preserve"> </w:t>
+      </w:r>
+      <w:r>
+        <w:rPr>
+          <w:color w:val="FF0000"/>
+        </w:rPr>
+        <w:t>already in</w:t>
+      </w:r>
+      <w:r>
+        <w:rPr>
+          <w:color w:val="FF0000"/>
+        </w:rPr>
+        <w:t xml:space="preserve"> </w:t>
+      </w:r>
+      <w:r>
+        <w:rPr>
+          <w:color w:val="FF0000"/>
+        </w:rPr>
+        <w:t>DB</w:t>
+      </w:r>
     </w:p>
     <w:p>
       <w:r>
@@ -177,6 +234,15 @@
       <w:r>
         <w:t xml:space="preserve"> = wonder.cdc.gov accessed 2/16/25</w:t>
       </w:r>
+      <w:r>
+        <w:t xml:space="preserve"> </w:t>
+      </w:r>
+      <w:r>
+        <w:rPr>
+          <w:color w:val="FF0000"/>
+        </w:rPr>
+        <w:t>ADDED</w:t>
+      </w:r>
     </w:p>
     <w:p>
       <w:pPr>
@@ -207,6 +273,15 @@
       </w:r>
       <w:r>
         <w:t>4/17/2025</w:t>
+      </w:r>
+      <w:r>
+        <w:t xml:space="preserve"> </w:t>
+      </w:r>
+      <w:r>
+        <w:rPr>
+          <w:color w:val="FF0000"/>
+        </w:rPr>
+        <w:t>ADDED</w:t>
       </w:r>
     </w:p>
     <w:p>
@@ -238,6 +313,21 @@
       <w:r>
         <w:t>Used to fill in NA for KY and PA in State Cancer Profiles data.  NEED TO CITE?</w:t>
       </w:r>
+      <w:r>
+        <w:t xml:space="preserve"> </w:t>
+      </w:r>
+      <w:r>
+        <w:rPr>
+          <w:color w:val="FF0000"/>
+        </w:rPr>
+        <w:t>LEAVE OUT?</w:t>
+      </w:r>
+      <w:r>
+        <w:rPr>
+          <w:color w:val="FF0000"/>
+        </w:rPr>
+        <w:t>!?</w:t>
+      </w:r>
     </w:p>
     <w:p>
       <w:pPr>
@@ -262,7 +352,33 @@
       </w:r>
       <w:proofErr w:type="spellEnd"/>
       <w:r>
-        <w:t xml:space="preserve"> = </w:t>
+        <w:t xml:space="preserve"> </w:t>
+      </w:r>
+      <w:proofErr w:type="gramStart"/>
+      <w:r>
+        <w:t xml:space="preserve">= </w:t>
+      </w:r>
+      <w:r>
+        <w:t xml:space="preserve"> </w:t>
+      </w:r>
+      <w:r>
+        <w:rPr>
+          <w:color w:val="FF0000"/>
+        </w:rPr>
+        <w:t>ADDED</w:t>
+      </w:r>
+      <w:proofErr w:type="gramEnd"/>
+      <w:r>
+        <w:rPr>
+          <w:color w:val="FF0000"/>
+        </w:rPr>
+        <w:t xml:space="preserve"> (with 5/27/25 access date)</w:t>
+      </w:r>
+      <w:r>
+        <w:rPr>
+          <w:color w:val="FF0000"/>
+        </w:rPr>
+        <w:t xml:space="preserve"> WHICH SPECIFIC DATA SOURCE DID YOU USE?</w:t>
       </w:r>
     </w:p>
     <w:p>
@@ -279,6 +395,41 @@
       <w:r>
         <w:t>e U of KY</w:t>
       </w:r>
+      <w:r>
+        <w:t xml:space="preserve"> </w:t>
+      </w:r>
+      <w:r>
+        <w:rPr>
+          <w:color w:val="FF0000"/>
+        </w:rPr>
+        <w:t xml:space="preserve">YOUR TEXT REFERENCE </w:t>
+      </w:r>
+      <w:r>
+        <w:rPr>
+          <w:color w:val="FF0000"/>
+        </w:rPr>
+        <w:t xml:space="preserve">TO </w:t>
+      </w:r>
+      <w:r>
+        <w:rPr>
+          <w:color w:val="FF0000"/>
+        </w:rPr>
+        <w:t xml:space="preserve">Drs. </w:t>
+      </w:r>
+      <w:proofErr w:type="gramStart"/>
+      <w:r>
+        <w:rPr>
+          <w:color w:val="FF0000"/>
+        </w:rPr>
+        <w:t>Bin</w:t>
+      </w:r>
+      <w:proofErr w:type="gramEnd"/>
+      <w:r>
+        <w:rPr>
+          <w:color w:val="FF0000"/>
+        </w:rPr>
+        <w:t xml:space="preserve"> Huang and Thomas Tucker IN LINE 30 SHOULD BE FINE</w:t>
+      </w:r>
     </w:p>
     <w:p>
       <w:r>
@@ -295,6 +446,15 @@
       </w:pPr>
       <w:r>
         <w:t>@StCaPro2025</w:t>
+      </w:r>
+      <w:r>
+        <w:t xml:space="preserve"> </w:t>
+      </w:r>
+      <w:r>
+        <w:rPr>
+          <w:color w:val="FF0000"/>
+        </w:rPr>
+        <w:t>ADDED</w:t>
       </w:r>
     </w:p>
     <w:p>
@@ -395,9 +555,16 @@
       <w:r>
         <w:t xml:space="preserve"> </w:t>
       </w:r>
+      <w:r>
+        <w:rPr>
+          <w:color w:val="FF0000"/>
+        </w:rPr>
+        <w:t>ADDED</w:t>
+      </w:r>
     </w:p>
     <w:p>
       <w:r>
+        <w:lastRenderedPageBreak/>
         <w:t>Sub-state data</w:t>
       </w:r>
     </w:p>
@@ -420,6 +587,18 @@
           <w:t>www.kcadd.org</w:t>
         </w:r>
       </w:hyperlink>
+      <w:r>
+        <w:rPr>
+          <w:rStyle w:val="Hyperlink"/>
+        </w:rPr>
+        <w:t xml:space="preserve"> </w:t>
+      </w:r>
+      <w:r>
+        <w:rPr>
+          <w:color w:val="FF0000"/>
+        </w:rPr>
+        <w:t>ADDED (with 5/27/25 access date)</w:t>
+      </w:r>
     </w:p>
     <w:p>
       <w:pPr>
@@ -452,14 +631,19 @@
         </w:r>
       </w:hyperlink>
       <w:r>
-        <w:t xml:space="preserve">, full </w:t>
-      </w:r>
-      <w:r>
-        <w:lastRenderedPageBreak/>
-        <w:t xml:space="preserve">citation = </w:t>
+        <w:t xml:space="preserve">, full citation = </w:t>
       </w:r>
       <w:r>
         <w:t>Kentucky Department for Public Health (KDPH). State Health Assessment Report, 2023 SHA. Frankfort, Kentucky: Cabinet for Health and Family Services, Kentucky Department for Public Health, [August 31, 2023].</w:t>
+      </w:r>
+      <w:r>
+        <w:t xml:space="preserve"> </w:t>
+      </w:r>
+      <w:r>
+        <w:rPr>
+          <w:color w:val="FF0000"/>
+        </w:rPr>
+        <w:t>ADDED</w:t>
       </w:r>
     </w:p>
     <w:p>
@@ -481,6 +665,15 @@
       </w:r>
       <w:r>
         <w:t xml:space="preserve"> Kentucky Department for Public Health (KDPH). State Health Assessment Report, 2023 SHA. Frankfort, Kentucky: Cabinet for Health and Family Services, Kentucky Department for Public Health, [August 31, 2023].</w:t>
+      </w:r>
+      <w:r>
+        <w:t xml:space="preserve"> </w:t>
+      </w:r>
+      <w:r>
+        <w:rPr>
+          <w:color w:val="FF0000"/>
+        </w:rPr>
+        <w:t>THIS SEEMS TO BE THE SAME AS THE REFERENCE ABOVE (JUST WITH AN ADDIONAL PAGE NUMBER) – WHERE DOES THIS BELONG?</w:t>
       </w:r>
     </w:p>
     <w:p>
@@ -531,6 +724,15 @@
       <w:r>
         <w:t>, accessed 6/20/25.</w:t>
       </w:r>
+      <w:r>
+        <w:t xml:space="preserve"> </w:t>
+      </w:r>
+      <w:r>
+        <w:rPr>
+          <w:color w:val="FF0000"/>
+        </w:rPr>
+        <w:t>ADDED</w:t>
+      </w:r>
     </w:p>
     <w:p>
       <w:pPr>
@@ -551,6 +753,15 @@
       <w:r>
         <w:t>: 10.1111/jrh.12763)</w:t>
       </w:r>
+      <w:r>
+        <w:t xml:space="preserve"> </w:t>
+      </w:r>
+      <w:r>
+        <w:rPr>
+          <w:color w:val="FF0000"/>
+        </w:rPr>
+        <w:t>ADDED</w:t>
+      </w:r>
     </w:p>
     <w:p>
       <w:r>
@@ -576,6 +787,21 @@
       <w:r>
         <w:t>?</w:t>
       </w:r>
+      <w:r>
+        <w:t xml:space="preserve"> </w:t>
+      </w:r>
+      <w:r>
+        <w:rPr>
+          <w:color w:val="FF0000"/>
+        </w:rPr>
+        <w:t xml:space="preserve">ADDED BOTH </w:t>
+      </w:r>
+      <w:r>
+        <w:rPr>
+          <w:color w:val="FF0000"/>
+        </w:rPr>
+        <w:t>TEXTBOOKS LISTED BELOW</w:t>
+      </w:r>
     </w:p>
     <w:p>
       <w:pPr>
@@ -585,8 +811,22 @@
           <w:numId w:val="6"/>
         </w:numPr>
       </w:pPr>
-      <w:r>
-        <w:t>Carr &amp; Pickle 2010</w:t>
+      <w:proofErr w:type="spellStart"/>
+      <w:r>
+        <w:t>Carr</w:t>
+      </w:r>
+      <w:proofErr w:type="spellEnd"/>
+      <w:r>
+        <w:t xml:space="preserve"> &amp; Pickle 2010</w:t>
+      </w:r>
+      <w:r>
+        <w:t xml:space="preserve"> </w:t>
+      </w:r>
+      <w:r>
+        <w:rPr>
+          <w:color w:val="FF0000"/>
+        </w:rPr>
+        <w:t>YES! PLEASE ADD TO THE TEXT</w:t>
       </w:r>
     </w:p>
     <w:p>
@@ -599,6 +839,41 @@
       </w:pPr>
       <w:r>
         <w:t>One of our public health papers with LMMs?</w:t>
+      </w:r>
+      <w:r>
+        <w:t xml:space="preserve"> </w:t>
+      </w:r>
+      <w:r>
+        <w:rPr>
+          <w:color w:val="FF0000"/>
+        </w:rPr>
+        <w:t xml:space="preserve">YES! </w:t>
+      </w:r>
+      <w:r>
+        <w:rPr>
+          <w:color w:val="FF0000"/>
+        </w:rPr>
+        <w:t>PLEASE ADD TO THE TEXT</w:t>
+      </w:r>
+      <w:r>
+        <w:rPr>
+          <w:color w:val="FF0000"/>
+        </w:rPr>
+        <w:t xml:space="preserve"> (FEEL FREE TO CITE MORE THEN JUST ONE); ALSO ADD CROSS-REFERENCES TO THE OTHER </w:t>
+      </w:r>
+      <w:proofErr w:type="spellStart"/>
+      <w:r>
+        <w:rPr>
+          <w:color w:val="FF0000"/>
+        </w:rPr>
+        <w:t>micromapST</w:t>
+      </w:r>
+      <w:proofErr w:type="spellEnd"/>
+      <w:r>
+        <w:rPr>
+          <w:color w:val="FF0000"/>
+        </w:rPr>
+        <w:t xml:space="preserve"> CHAPTERS IN THE BOOK</w:t>
       </w:r>
     </w:p>
     <w:p/>
@@ -771,10 +1046,7 @@
         </w:rPr>
         <w:t xml:space="preserve"> Epidemiology. United States: Elsevier, 2018.</w:t>
       </w:r>
-    </w:p>
-    <w:p>
-      <w:pPr>
-        <w:spacing w:after="0" w:line="240" w:lineRule="auto"/>
+      <w:r>
         <w:rPr>
           <w:rFonts w:ascii="Aptos" w:eastAsia="Times New Roman" w:hAnsi="Aptos" w:cs="Times New Roman"/>
           <w:color w:val="000000"/>
@@ -783,7 +1055,32 @@
           <w:szCs w:val="22"/>
           <w14:ligatures w14:val="none"/>
         </w:rPr>
-      </w:pPr>
+        <w:t xml:space="preserve"> </w:t>
+      </w:r>
+      <w:r>
+        <w:rPr>
+          <w:rFonts w:ascii="Aptos" w:eastAsia="Times New Roman" w:hAnsi="Aptos" w:cs="Times New Roman"/>
+          <w:color w:val="FF0000"/>
+          <w:kern w:val="0"/>
+          <w:sz w:val="22"/>
+          <w:szCs w:val="22"/>
+          <w14:ligatures w14:val="none"/>
+        </w:rPr>
+        <w:t>ADDED</w:t>
+      </w:r>
+      <w:r>
+        <w:rPr>
+          <w:rFonts w:ascii="Aptos" w:eastAsia="Times New Roman" w:hAnsi="Aptos" w:cs="Times New Roman"/>
+          <w:color w:val="FF0000"/>
+          <w:kern w:val="0"/>
+          <w:sz w:val="22"/>
+          <w:szCs w:val="22"/>
+          <w14:ligatures w14:val="none"/>
+        </w:rPr>
+        <w:t xml:space="preserve"> (2024 Edition)</w:t>
+      </w:r>
+      <w:bookmarkStart w:id="0" w:name="_GoBack"/>
+      <w:bookmarkEnd w:id="0"/>
     </w:p>
     <w:p>
       <w:pPr>
@@ -797,7 +1094,10 @@
           <w14:ligatures w14:val="none"/>
         </w:rPr>
       </w:pPr>
-      <w:r>
+    </w:p>
+    <w:p>
+      <w:pPr>
+        <w:spacing w:after="0" w:line="240" w:lineRule="auto"/>
         <w:rPr>
           <w:rFonts w:ascii="Aptos" w:eastAsia="Times New Roman" w:hAnsi="Aptos" w:cs="Times New Roman"/>
           <w:color w:val="000000"/>
@@ -806,9 +1106,7 @@
           <w:szCs w:val="22"/>
           <w14:ligatures w14:val="none"/>
         </w:rPr>
-        <w:t>@</w:t>
-      </w:r>
-      <w:proofErr w:type="spellStart"/>
+      </w:pPr>
       <w:r>
         <w:rPr>
           <w:rFonts w:ascii="Aptos" w:eastAsia="Times New Roman" w:hAnsi="Aptos" w:cs="Times New Roman"/>
@@ -818,13 +1116,10 @@
           <w:szCs w:val="22"/>
           <w14:ligatures w14:val="none"/>
         </w:rPr>
-        <w:t>AschEpi</w:t>
-      </w:r>
-      <w:proofErr w:type="spellEnd"/>
-    </w:p>
-    <w:p>
-      <w:pPr>
-        <w:spacing w:after="0" w:line="240" w:lineRule="auto"/>
+        <w:t>@</w:t>
+      </w:r>
+      <w:proofErr w:type="spellStart"/>
+      <w:r>
         <w:rPr>
           <w:rFonts w:ascii="Aptos" w:eastAsia="Times New Roman" w:hAnsi="Aptos" w:cs="Times New Roman"/>
           <w:color w:val="000000"/>
@@ -833,9 +1128,13 @@
           <w:szCs w:val="22"/>
           <w14:ligatures w14:val="none"/>
         </w:rPr>
-      </w:pPr>
-      <w:proofErr w:type="spellStart"/>
-      <w:r>
+        <w:t>AschEpi</w:t>
+      </w:r>
+      <w:proofErr w:type="spellEnd"/>
+    </w:p>
+    <w:p>
+      <w:pPr>
+        <w:spacing w:after="0" w:line="240" w:lineRule="auto"/>
         <w:rPr>
           <w:rFonts w:ascii="Aptos" w:eastAsia="Times New Roman" w:hAnsi="Aptos" w:cs="Times New Roman"/>
           <w:color w:val="000000"/>
@@ -844,9 +1143,8 @@
           <w:szCs w:val="22"/>
           <w14:ligatures w14:val="none"/>
         </w:rPr>
-        <w:t>Aschengrau</w:t>
-      </w:r>
-      <w:proofErr w:type="spellEnd"/>
+      </w:pPr>
+      <w:proofErr w:type="spellStart"/>
       <w:r>
         <w:rPr>
           <w:rFonts w:ascii="Aptos" w:eastAsia="Times New Roman" w:hAnsi="Aptos" w:cs="Times New Roman"/>
@@ -856,9 +1154,9 @@
           <w:szCs w:val="22"/>
           <w14:ligatures w14:val="none"/>
         </w:rPr>
-        <w:t>, Ann. </w:t>
-      </w:r>
-      <w:proofErr w:type="spellStart"/>
+        <w:t>Aschengrau</w:t>
+      </w:r>
+      <w:proofErr w:type="spellEnd"/>
       <w:r>
         <w:rPr>
           <w:rFonts w:ascii="Aptos" w:eastAsia="Times New Roman" w:hAnsi="Aptos" w:cs="Times New Roman"/>
@@ -868,9 +1166,9 @@
           <w:szCs w:val="22"/>
           <w14:ligatures w14:val="none"/>
         </w:rPr>
-        <w:t>Aschengrau</w:t>
-      </w:r>
-      <w:proofErr w:type="spellEnd"/>
+        <w:t>, Ann. </w:t>
+      </w:r>
+      <w:proofErr w:type="spellStart"/>
       <w:r>
         <w:rPr>
           <w:rFonts w:ascii="Aptos" w:eastAsia="Times New Roman" w:hAnsi="Aptos" w:cs="Times New Roman"/>
@@ -880,9 +1178,9 @@
           <w:szCs w:val="22"/>
           <w14:ligatures w14:val="none"/>
         </w:rPr>
-        <w:t xml:space="preserve"> &amp; </w:t>
-      </w:r>
-      <w:proofErr w:type="spellStart"/>
+        <w:t>Aschengrau</w:t>
+      </w:r>
+      <w:proofErr w:type="spellEnd"/>
       <w:r>
         <w:rPr>
           <w:rFonts w:ascii="Aptos" w:eastAsia="Times New Roman" w:hAnsi="Aptos" w:cs="Times New Roman"/>
@@ -892,9 +1190,9 @@
           <w:szCs w:val="22"/>
           <w14:ligatures w14:val="none"/>
         </w:rPr>
-        <w:t>Seage's</w:t>
-      </w:r>
-      <w:proofErr w:type="spellEnd"/>
+        <w:t xml:space="preserve"> &amp; </w:t>
+      </w:r>
+      <w:proofErr w:type="spellStart"/>
       <w:r>
         <w:rPr>
           <w:rFonts w:ascii="Aptos" w:eastAsia="Times New Roman" w:hAnsi="Aptos" w:cs="Times New Roman"/>
@@ -904,9 +1202,9 @@
           <w:szCs w:val="22"/>
           <w14:ligatures w14:val="none"/>
         </w:rPr>
-        <w:t xml:space="preserve"> Essentials of Epidemiology in Public Health. </w:t>
-      </w:r>
-      <w:proofErr w:type="spellStart"/>
+        <w:t>Seage's</w:t>
+      </w:r>
+      <w:proofErr w:type="spellEnd"/>
       <w:r>
         <w:rPr>
           <w:rFonts w:ascii="Aptos" w:eastAsia="Times New Roman" w:hAnsi="Aptos" w:cs="Times New Roman"/>
@@ -916,9 +1214,9 @@
           <w:szCs w:val="22"/>
           <w14:ligatures w14:val="none"/>
         </w:rPr>
-        <w:t>N.p.</w:t>
-      </w:r>
-      <w:proofErr w:type="spellEnd"/>
+        <w:t xml:space="preserve"> Essentials of Epidemiology in Public Health. </w:t>
+      </w:r>
+      <w:proofErr w:type="spellStart"/>
       <w:r>
         <w:rPr>
           <w:rFonts w:ascii="Aptos" w:eastAsia="Times New Roman" w:hAnsi="Aptos" w:cs="Times New Roman"/>
@@ -928,14 +1226,45 @@
           <w:szCs w:val="22"/>
           <w14:ligatures w14:val="none"/>
         </w:rPr>
+        <w:t>N.p.</w:t>
+      </w:r>
+      <w:proofErr w:type="spellEnd"/>
+      <w:r>
+        <w:rPr>
+          <w:rFonts w:ascii="Aptos" w:eastAsia="Times New Roman" w:hAnsi="Aptos" w:cs="Times New Roman"/>
+          <w:color w:val="000000"/>
+          <w:kern w:val="0"/>
+          <w:sz w:val="22"/>
+          <w:szCs w:val="22"/>
+          <w14:ligatures w14:val="none"/>
+        </w:rPr>
         <w:t>: Jones &amp; Bartlett Learning, 2025.</w:t>
+      </w:r>
+      <w:r>
+        <w:rPr>
+          <w:rFonts w:ascii="Aptos" w:eastAsia="Times New Roman" w:hAnsi="Aptos" w:cs="Times New Roman"/>
+          <w:color w:val="000000"/>
+          <w:kern w:val="0"/>
+          <w:sz w:val="22"/>
+          <w:szCs w:val="22"/>
+          <w14:ligatures w14:val="none"/>
+        </w:rPr>
+        <w:t xml:space="preserve"> </w:t>
+      </w:r>
+      <w:r>
+        <w:rPr>
+          <w:rFonts w:ascii="Aptos" w:eastAsia="Times New Roman" w:hAnsi="Aptos" w:cs="Times New Roman"/>
+          <w:color w:val="FF0000"/>
+          <w:kern w:val="0"/>
+          <w:sz w:val="22"/>
+          <w:szCs w:val="22"/>
+          <w14:ligatures w14:val="none"/>
+        </w:rPr>
+        <w:t>ADDED</w:t>
       </w:r>
     </w:p>
     <w:p/>
-    <w:p>
-      <w:bookmarkStart w:id="0" w:name="_GoBack"/>
-      <w:bookmarkEnd w:id="0"/>
-    </w:p>
+    <w:p/>
     <w:sectPr>
       <w:pgSz w:w="12240" w:h="15840"/>
       <w:pgMar w:top="1440" w:right="1440" w:bottom="1440" w:left="1440" w:header="720" w:footer="720" w:gutter="0"/>

</xml_diff>